<commit_message>
Ajout du dernier livrable
</commit_message>
<xml_diff>
--- a/Analyse/Rapport d'analyse.docx
+++ b/Analyse/Rapport d'analyse.docx
@@ -59,7 +59,6 @@
                         <w:dataBinding w:prefixMappings="xmlns:ns0='http://purl.org/dc/elements/1.1/' xmlns:ns1='http://schemas.openxmlformats.org/package/2006/metadata/core-properties' " w:xpath="/ns1:coreProperties[1]/ns0:creator[1]" w:storeItemID="{6C3C8BC8-F283-45AE-878A-BAB7291924A1}"/>
                         <w:text/>
                       </w:sdtPr>
-                      <w:sdtEndPr/>
                       <w:sdtContent>
                         <w:p>
                           <w:pPr>
@@ -118,7 +117,6 @@
                           <w:dataBinding w:prefixMappings="xmlns:ns0='http://schemas.microsoft.com/office/2006/coverPageProps' " w:xpath="/ns0:CoverPageProperties[1]/ns0:CompanyEmail[1]" w:storeItemID="{55AF091B-3C7A-41E3-B477-F2FDAA23CFDA}"/>
                           <w:text/>
                         </w:sdtPr>
-                        <w:sdtEndPr/>
                         <w:sdtContent>
                           <w:r>
                             <w:rPr>
@@ -127,43 +125,7 @@
                               <w:szCs w:val="18"/>
                               <w:lang w:val="fr-FR"/>
                             </w:rPr>
-                            <w:t>2020</w:t>
-                          </w:r>
-                          <w:r>
-                            <w:rPr>
-                              <w:color w:val="595959" w:themeColor="text1" w:themeTint="A6"/>
-                              <w:sz w:val="18"/>
-                              <w:szCs w:val="18"/>
-                              <w:lang w:val="fr-FR"/>
-                            </w:rPr>
-                            <w:t xml:space="preserve"> </w:t>
-                          </w:r>
-                          <w:r>
-                            <w:rPr>
-                              <w:color w:val="595959" w:themeColor="text1" w:themeTint="A6"/>
-                              <w:sz w:val="18"/>
-                              <w:szCs w:val="18"/>
-                              <w:lang w:val="fr-FR"/>
-                            </w:rPr>
-                            <w:t>–</w:t>
-                          </w:r>
-                          <w:r>
-                            <w:rPr>
-                              <w:color w:val="595959" w:themeColor="text1" w:themeTint="A6"/>
-                              <w:sz w:val="18"/>
-                              <w:szCs w:val="18"/>
-                              <w:lang w:val="fr-FR"/>
-                            </w:rPr>
-                            <w:t xml:space="preserve"> </w:t>
-                          </w:r>
-                          <w:r>
-                            <w:rPr>
-                              <w:color w:val="595959" w:themeColor="text1" w:themeTint="A6"/>
-                              <w:sz w:val="18"/>
-                              <w:szCs w:val="18"/>
-                              <w:lang w:val="fr-FR"/>
-                            </w:rPr>
-                            <w:t>2021</w:t>
+                            <w:t>2020 – 2021</w:t>
                           </w:r>
                         </w:sdtContent>
                       </w:sdt>
@@ -238,7 +200,6 @@
                           <w:dataBinding w:prefixMappings="xmlns:ns0='http://schemas.microsoft.com/office/2006/coverPageProps' " w:xpath="/ns0:CoverPageProperties[1]/ns0:Abstract[1]" w:storeItemID="{55AF091B-3C7A-41E3-B477-F2FDAA23CFDA}"/>
                           <w:text w:multiLine="1"/>
                         </w:sdtPr>
-                        <w:sdtEndPr/>
                         <w:sdtContent>
                           <w:r>
                             <w:rPr>
@@ -333,7 +294,6 @@
                         <w:dataBinding w:prefixMappings="xmlns:ns0='http://purl.org/dc/elements/1.1/' xmlns:ns1='http://schemas.openxmlformats.org/package/2006/metadata/core-properties' " w:xpath="/ns1:coreProperties[1]/ns0:subject[1]" w:storeItemID="{6C3C8BC8-F283-45AE-878A-BAB7291924A1}"/>
                         <w:text/>
                       </w:sdtPr>
-                      <w:sdtEndPr/>
                       <w:sdtContent>
                         <w:p>
                           <w:pPr>
@@ -443,8 +403,6 @@
           </w:rPr>
           <w:t>I. Préambule</w:t>
         </w:r>
-        <w:bookmarkStart w:id="0" w:name="_GoBack"/>
-        <w:bookmarkEnd w:id="0"/>
         <w:r>
           <w:rPr>
             <w:noProof/>
@@ -3147,7 +3105,7 @@
       <w:pPr>
         <w:pStyle w:val="Titre1"/>
       </w:pPr>
-      <w:bookmarkStart w:id="1" w:name="_Toc53938830"/>
+      <w:bookmarkStart w:id="0" w:name="_Toc53938830"/>
       <w:r>
         <w:lastRenderedPageBreak/>
         <w:t xml:space="preserve">I. </w:t>
@@ -3155,7 +3113,7 @@
       <w:r>
         <w:t>Préambule</w:t>
       </w:r>
-      <w:bookmarkEnd w:id="1"/>
+      <w:bookmarkEnd w:id="0"/>
     </w:p>
     <w:p>
       <w:pPr>
@@ -3173,13 +3131,13 @@
         <w:ind w:left="720" w:hanging="360"/>
         <w:jc w:val="both"/>
       </w:pPr>
-      <w:bookmarkStart w:id="2" w:name="_Toc52647360"/>
-      <w:bookmarkStart w:id="3" w:name="_Toc53938831"/>
+      <w:bookmarkStart w:id="1" w:name="_Toc52647360"/>
+      <w:bookmarkStart w:id="2" w:name="_Toc53938831"/>
       <w:r>
         <w:t>Présentation du sujet</w:t>
       </w:r>
+      <w:bookmarkEnd w:id="1"/>
       <w:bookmarkEnd w:id="2"/>
-      <w:bookmarkEnd w:id="3"/>
     </w:p>
     <w:p>
       <w:pPr>
@@ -3236,13 +3194,13 @@
         <w:ind w:left="720" w:hanging="360"/>
         <w:jc w:val="both"/>
       </w:pPr>
-      <w:bookmarkStart w:id="4" w:name="_Toc52647361"/>
-      <w:bookmarkStart w:id="5" w:name="_Toc53938832"/>
+      <w:bookmarkStart w:id="3" w:name="_Toc52647361"/>
+      <w:bookmarkStart w:id="4" w:name="_Toc53938832"/>
       <w:r>
         <w:t>Description des besoins du client</w:t>
       </w:r>
+      <w:bookmarkEnd w:id="3"/>
       <w:bookmarkEnd w:id="4"/>
-      <w:bookmarkEnd w:id="5"/>
       <w:r>
         <w:t xml:space="preserve"> </w:t>
       </w:r>
@@ -3706,16 +3664,16 @@
         <w:ind w:left="720" w:hanging="360"/>
         <w:jc w:val="both"/>
       </w:pPr>
-      <w:bookmarkStart w:id="6" w:name="_Toc52647362"/>
-      <w:bookmarkStart w:id="7" w:name="_Toc53938833"/>
+      <w:bookmarkStart w:id="5" w:name="_Toc52647362"/>
+      <w:bookmarkStart w:id="6" w:name="_Toc53938833"/>
       <w:r>
         <w:t>O</w:t>
       </w:r>
       <w:r>
         <w:t>bjectifs du projet</w:t>
       </w:r>
+      <w:bookmarkEnd w:id="5"/>
       <w:bookmarkEnd w:id="6"/>
-      <w:bookmarkEnd w:id="7"/>
       <w:r>
         <w:t xml:space="preserve"> </w:t>
       </w:r>
@@ -3983,7 +3941,7 @@
       <w:pPr>
         <w:pStyle w:val="Titre1"/>
       </w:pPr>
-      <w:bookmarkStart w:id="8" w:name="_Toc53938834"/>
+      <w:bookmarkStart w:id="7" w:name="_Toc53938834"/>
       <w:r>
         <w:lastRenderedPageBreak/>
         <w:t xml:space="preserve">II. </w:t>
@@ -3994,7 +3952,7 @@
       <w:r>
         <w:t xml:space="preserve"> concernant l’analyse</w:t>
       </w:r>
-      <w:bookmarkEnd w:id="8"/>
+      <w:bookmarkEnd w:id="7"/>
     </w:p>
     <w:p>
       <w:pPr>
@@ -4197,7 +4155,7 @@
       <w:pPr>
         <w:pStyle w:val="Titre1"/>
       </w:pPr>
-      <w:bookmarkStart w:id="9" w:name="_Toc53938835"/>
+      <w:bookmarkStart w:id="8" w:name="_Toc53938835"/>
       <w:r>
         <w:lastRenderedPageBreak/>
         <w:t>I</w:t>
@@ -4220,22 +4178,22 @@
       <w:r>
         <w:t>’utilisation</w:t>
       </w:r>
+      <w:bookmarkEnd w:id="8"/>
+    </w:p>
+    <w:p>
+      <w:pPr>
+        <w:pStyle w:val="Titre3"/>
+      </w:pPr>
+      <w:bookmarkStart w:id="9" w:name="rYzsdy6GAqACEgkU"/>
+      <w:bookmarkStart w:id="10" w:name="_Toc53938836"/>
+      <w:r>
+        <w:t xml:space="preserve">1. </w:t>
+      </w:r>
+      <w:r>
+        <w:t>Acteurs</w:t>
+      </w:r>
       <w:bookmarkEnd w:id="9"/>
-    </w:p>
-    <w:p>
-      <w:pPr>
-        <w:pStyle w:val="Titre3"/>
-      </w:pPr>
-      <w:bookmarkStart w:id="10" w:name="rYzsdy6GAqACEgkU"/>
-      <w:bookmarkStart w:id="11" w:name="_Toc53938836"/>
-      <w:r>
-        <w:t xml:space="preserve">1. </w:t>
-      </w:r>
-      <w:r>
-        <w:t>Acteurs</w:t>
-      </w:r>
       <w:bookmarkEnd w:id="10"/>
-      <w:bookmarkEnd w:id="11"/>
     </w:p>
     <w:p>
       <w:pPr>
@@ -4533,14 +4491,14 @@
       <w:pPr>
         <w:pStyle w:val="Titre3"/>
       </w:pPr>
-      <w:bookmarkStart w:id="12" w:name="46Pk9y6GAqACEhUW"/>
-      <w:bookmarkStart w:id="13" w:name="_Toc53938837"/>
+      <w:bookmarkStart w:id="11" w:name="46Pk9y6GAqACEhUW"/>
+      <w:bookmarkStart w:id="12" w:name="_Toc53938837"/>
       <w:r>
         <w:lastRenderedPageBreak/>
         <w:t>2. Compte</w:t>
       </w:r>
+      <w:bookmarkEnd w:id="11"/>
       <w:bookmarkEnd w:id="12"/>
-      <w:bookmarkEnd w:id="13"/>
     </w:p>
     <w:p>
       <w:pPr>
@@ -6065,14 +6023,14 @@
       <w:pPr>
         <w:pStyle w:val="Titre3"/>
       </w:pPr>
-      <w:bookmarkStart w:id="14" w:name="GV689y6GAqACEh6h"/>
-      <w:bookmarkStart w:id="15" w:name="_Toc53938838"/>
+      <w:bookmarkStart w:id="13" w:name="GV689y6GAqACEh6h"/>
+      <w:bookmarkStart w:id="14" w:name="_Toc53938838"/>
       <w:r>
         <w:lastRenderedPageBreak/>
         <w:t>3. Cocktail (vue Générale)</w:t>
       </w:r>
+      <w:bookmarkEnd w:id="13"/>
       <w:bookmarkEnd w:id="14"/>
-      <w:bookmarkEnd w:id="15"/>
     </w:p>
     <w:p>
       <w:pPr>
@@ -7059,14 +7017,14 @@
       <w:pPr>
         <w:pStyle w:val="Titre3"/>
       </w:pPr>
-      <w:bookmarkStart w:id="16" w:name="p9DV9y6GAqACEgkT"/>
-      <w:bookmarkStart w:id="17" w:name="_Toc53938839"/>
+      <w:bookmarkStart w:id="15" w:name="p9DV9y6GAqACEgkT"/>
+      <w:bookmarkStart w:id="16" w:name="_Toc53938839"/>
       <w:r>
         <w:lastRenderedPageBreak/>
         <w:t>4. Cocktail (vue Hôte)</w:t>
       </w:r>
+      <w:bookmarkEnd w:id="15"/>
       <w:bookmarkEnd w:id="16"/>
-      <w:bookmarkEnd w:id="17"/>
     </w:p>
     <w:p>
       <w:pPr>
@@ -8179,7 +8137,7 @@
       <w:pPr>
         <w:pStyle w:val="Titre1"/>
       </w:pPr>
-      <w:bookmarkStart w:id="18" w:name="_Toc53938840"/>
+      <w:bookmarkStart w:id="17" w:name="_Toc53938840"/>
       <w:r>
         <w:lastRenderedPageBreak/>
         <w:t>I</w:t>
@@ -8196,25 +8154,25 @@
       <w:r>
         <w:t>association</w:t>
       </w:r>
+      <w:bookmarkEnd w:id="17"/>
+    </w:p>
+    <w:p>
+      <w:pPr>
+        <w:pStyle w:val="Titre3"/>
+      </w:pPr>
+      <w:bookmarkStart w:id="18" w:name="4sE.zy6GAqACEgdn"/>
+      <w:bookmarkStart w:id="19" w:name="_Toc53938841"/>
+      <w:r>
+        <w:t>1</w:t>
+      </w:r>
+      <w:r>
+        <w:t>. M</w:t>
+      </w:r>
       <w:bookmarkEnd w:id="18"/>
-    </w:p>
-    <w:p>
-      <w:pPr>
-        <w:pStyle w:val="Titre3"/>
-      </w:pPr>
-      <w:bookmarkStart w:id="19" w:name="4sE.zy6GAqACEgdn"/>
-      <w:bookmarkStart w:id="20" w:name="_Toc53938841"/>
-      <w:r>
-        <w:t>1</w:t>
-      </w:r>
-      <w:r>
-        <w:t>. M</w:t>
+      <w:r>
+        <w:t>odèle conceptuel des données</w:t>
       </w:r>
       <w:bookmarkEnd w:id="19"/>
-      <w:r>
-        <w:t>odèle conceptuel des données</w:t>
-      </w:r>
-      <w:bookmarkEnd w:id="20"/>
     </w:p>
     <w:p>
       <w:pPr>
@@ -8280,7 +8238,7 @@
       <w:pPr>
         <w:pStyle w:val="Titre3"/>
       </w:pPr>
-      <w:bookmarkStart w:id="21" w:name="_Toc53938842"/>
+      <w:bookmarkStart w:id="20" w:name="_Toc53938842"/>
       <w:r>
         <w:t>2</w:t>
       </w:r>
@@ -8290,7 +8248,7 @@
       <w:r>
         <w:t>Dictionnaire des données</w:t>
       </w:r>
-      <w:bookmarkEnd w:id="21"/>
+      <w:bookmarkEnd w:id="20"/>
     </w:p>
     <w:tbl>
       <w:tblPr>
@@ -10872,7 +10830,7 @@
       <w:pPr>
         <w:pStyle w:val="Titre1"/>
       </w:pPr>
-      <w:bookmarkStart w:id="22" w:name="_Toc53938843"/>
+      <w:bookmarkStart w:id="21" w:name="_Toc53938843"/>
       <w:r>
         <w:lastRenderedPageBreak/>
         <w:t>V</w:t>
@@ -10883,41 +10841,41 @@
       <w:r>
         <w:t>Diagrammes de séquence</w:t>
       </w:r>
+      <w:bookmarkEnd w:id="21"/>
+    </w:p>
+    <w:p>
+      <w:pPr>
+        <w:pStyle w:val="Titre2"/>
+      </w:pPr>
+      <w:bookmarkStart w:id="22" w:name="_Toc53938844"/>
+      <w:r>
+        <w:t>F</w:t>
+      </w:r>
+      <w:r>
+        <w:t xml:space="preserve">onctionnalités </w:t>
+      </w:r>
+      <w:r>
+        <w:t>principales</w:t>
+      </w:r>
       <w:bookmarkEnd w:id="22"/>
     </w:p>
     <w:p>
       <w:pPr>
-        <w:pStyle w:val="Titre2"/>
-      </w:pPr>
-      <w:bookmarkStart w:id="23" w:name="_Toc53938844"/>
-      <w:r>
-        <w:t>F</w:t>
-      </w:r>
-      <w:r>
-        <w:t xml:space="preserve">onctionnalités </w:t>
-      </w:r>
-      <w:r>
-        <w:t>principales</w:t>
+        <w:pStyle w:val="Titre3"/>
+      </w:pPr>
+      <w:bookmarkStart w:id="23" w:name="9taPTK6GAqBwARoU"/>
+      <w:bookmarkStart w:id="24" w:name="_Toc53938845"/>
+      <w:r>
+        <w:t>1</w:t>
+      </w:r>
+      <w:r>
+        <w:t xml:space="preserve">. Se connecter à un </w:t>
+      </w:r>
+      <w:r>
+        <w:t>compte</w:t>
       </w:r>
       <w:bookmarkEnd w:id="23"/>
-    </w:p>
-    <w:p>
-      <w:pPr>
-        <w:pStyle w:val="Titre3"/>
-      </w:pPr>
-      <w:bookmarkStart w:id="24" w:name="9taPTK6GAqBwARoU"/>
-      <w:bookmarkStart w:id="25" w:name="_Toc53938845"/>
-      <w:r>
-        <w:t>1</w:t>
-      </w:r>
-      <w:r>
-        <w:t xml:space="preserve">. Se connecter à un </w:t>
-      </w:r>
-      <w:r>
-        <w:t>compte</w:t>
-      </w:r>
       <w:bookmarkEnd w:id="24"/>
-      <w:bookmarkEnd w:id="25"/>
     </w:p>
     <w:p>
       <w:pPr>
@@ -11001,8 +10959,8 @@
       <w:pPr>
         <w:pStyle w:val="Titre3"/>
       </w:pPr>
-      <w:bookmarkStart w:id="26" w:name="c2nQzK6GAqBwASLJ"/>
-      <w:bookmarkStart w:id="27" w:name="_Toc53938846"/>
+      <w:bookmarkStart w:id="25" w:name="c2nQzK6GAqBwASLJ"/>
+      <w:bookmarkStart w:id="26" w:name="_Toc53938846"/>
       <w:r>
         <w:lastRenderedPageBreak/>
         <w:t>2</w:t>
@@ -11010,8 +10968,8 @@
       <w:r>
         <w:t>. Se connecter anonymement</w:t>
       </w:r>
+      <w:bookmarkEnd w:id="25"/>
       <w:bookmarkEnd w:id="26"/>
-      <w:bookmarkEnd w:id="27"/>
     </w:p>
     <w:p>
       <w:pPr>
@@ -11094,8 +11052,8 @@
       <w:pPr>
         <w:pStyle w:val="Titre3"/>
       </w:pPr>
-      <w:bookmarkStart w:id="28" w:name="jhGnNK6GAqBwAQfC"/>
-      <w:bookmarkStart w:id="29" w:name="_Toc53938847"/>
+      <w:bookmarkStart w:id="27" w:name="jhGnNK6GAqBwAQfC"/>
+      <w:bookmarkStart w:id="28" w:name="_Toc53938847"/>
       <w:r>
         <w:lastRenderedPageBreak/>
         <w:t>3</w:t>
@@ -11103,8 +11061,8 @@
       <w:r>
         <w:t>. Joindre un autre hôte</w:t>
       </w:r>
+      <w:bookmarkEnd w:id="27"/>
       <w:bookmarkEnd w:id="28"/>
-      <w:bookmarkEnd w:id="29"/>
     </w:p>
     <w:p>
       <w:pPr>
@@ -11187,8 +11145,8 @@
       <w:pPr>
         <w:pStyle w:val="Titre3"/>
       </w:pPr>
-      <w:bookmarkStart w:id="30" w:name="3qTltK6GAqBwAQrf"/>
-      <w:bookmarkStart w:id="31" w:name="_Toc53938848"/>
+      <w:bookmarkStart w:id="29" w:name="3qTltK6GAqBwAQrf"/>
+      <w:bookmarkStart w:id="30" w:name="_Toc53938848"/>
       <w:r>
         <w:lastRenderedPageBreak/>
         <w:t>4</w:t>
@@ -11196,8 +11154,8 @@
       <w:r>
         <w:t>. Lister des cocktails</w:t>
       </w:r>
+      <w:bookmarkEnd w:id="29"/>
       <w:bookmarkEnd w:id="30"/>
-      <w:bookmarkEnd w:id="31"/>
     </w:p>
     <w:p>
       <w:pPr>
@@ -11263,16 +11221,16 @@
       <w:pPr>
         <w:pStyle w:val="Titre3"/>
       </w:pPr>
-      <w:bookmarkStart w:id="32" w:name="TrhHtK6GAqBwARlR"/>
-      <w:bookmarkStart w:id="33" w:name="_Toc53938849"/>
+      <w:bookmarkStart w:id="31" w:name="TrhHtK6GAqBwARlR"/>
+      <w:bookmarkStart w:id="32" w:name="_Toc53938849"/>
       <w:r>
         <w:t>5</w:t>
       </w:r>
       <w:r>
         <w:t>. Consulter une fiche cocktail</w:t>
       </w:r>
+      <w:bookmarkEnd w:id="31"/>
       <w:bookmarkEnd w:id="32"/>
-      <w:bookmarkEnd w:id="33"/>
     </w:p>
     <w:p>
       <w:pPr>
@@ -11346,26 +11304,26 @@
       <w:pPr>
         <w:pStyle w:val="Titre2"/>
       </w:pPr>
-      <w:bookmarkStart w:id="34" w:name="_Toc53938850"/>
+      <w:bookmarkStart w:id="33" w:name="_Toc53938850"/>
       <w:r>
         <w:t>Fonctionnalités d’un hôte</w:t>
       </w:r>
+      <w:bookmarkEnd w:id="33"/>
+    </w:p>
+    <w:p>
+      <w:pPr>
+        <w:pStyle w:val="Titre3"/>
+      </w:pPr>
+      <w:bookmarkStart w:id="34" w:name="442XtK6GAqBwARw9"/>
+      <w:bookmarkStart w:id="35" w:name="_Toc53938851"/>
+      <w:r>
+        <w:t>6</w:t>
+      </w:r>
+      <w:r>
+        <w:t>. Consulter sa liste de cocktails</w:t>
+      </w:r>
       <w:bookmarkEnd w:id="34"/>
-    </w:p>
-    <w:p>
-      <w:pPr>
-        <w:pStyle w:val="Titre3"/>
-      </w:pPr>
-      <w:bookmarkStart w:id="35" w:name="442XtK6GAqBwARw9"/>
-      <w:bookmarkStart w:id="36" w:name="_Toc53938851"/>
-      <w:r>
-        <w:t>6</w:t>
-      </w:r>
-      <w:r>
-        <w:t>. Consulter sa liste de cocktails</w:t>
-      </w:r>
       <w:bookmarkEnd w:id="35"/>
-      <w:bookmarkEnd w:id="36"/>
     </w:p>
     <w:p>
       <w:pPr>
@@ -11431,16 +11389,16 @@
       <w:pPr>
         <w:pStyle w:val="Titre3"/>
       </w:pPr>
-      <w:bookmarkStart w:id="37" w:name="flM3tK6GAqBwAR0t"/>
-      <w:bookmarkStart w:id="38" w:name="_Toc53938852"/>
+      <w:bookmarkStart w:id="36" w:name="flM3tK6GAqBwAR0t"/>
+      <w:bookmarkStart w:id="37" w:name="_Toc53938852"/>
       <w:r>
         <w:t>7</w:t>
       </w:r>
       <w:r>
         <w:t>. Consulter sa liste d'ingrédients</w:t>
       </w:r>
+      <w:bookmarkEnd w:id="36"/>
       <w:bookmarkEnd w:id="37"/>
-      <w:bookmarkEnd w:id="38"/>
     </w:p>
     <w:p>
       <w:pPr>
@@ -11506,8 +11464,8 @@
       <w:pPr>
         <w:pStyle w:val="Titre3"/>
       </w:pPr>
-      <w:bookmarkStart w:id="39" w:name="7CCvtK6GAqBwASC4"/>
-      <w:bookmarkStart w:id="40" w:name="_Toc53938853"/>
+      <w:bookmarkStart w:id="38" w:name="7CCvtK6GAqBwASC4"/>
+      <w:bookmarkStart w:id="39" w:name="_Toc53938853"/>
       <w:r>
         <w:lastRenderedPageBreak/>
         <w:t>8</w:t>
@@ -11515,8 +11473,8 @@
       <w:r>
         <w:t>. Ajouter un cocktail</w:t>
       </w:r>
+      <w:bookmarkEnd w:id="38"/>
       <w:bookmarkEnd w:id="39"/>
-      <w:bookmarkEnd w:id="40"/>
     </w:p>
     <w:p>
       <w:pPr>
@@ -11645,8 +11603,8 @@
       <w:pPr>
         <w:pStyle w:val="Titre3"/>
       </w:pPr>
-      <w:bookmarkStart w:id="41" w:name="cUvPtK6GAqBwASAT"/>
-      <w:bookmarkStart w:id="42" w:name="_Toc53938854"/>
+      <w:bookmarkStart w:id="40" w:name="cUvPtK6GAqBwASAT"/>
+      <w:bookmarkStart w:id="41" w:name="_Toc53938854"/>
       <w:r>
         <w:lastRenderedPageBreak/>
         <w:t>9</w:t>
@@ -11654,8 +11612,8 @@
       <w:r>
         <w:t>. Modifier un cocktail</w:t>
       </w:r>
+      <w:bookmarkEnd w:id="40"/>
       <w:bookmarkEnd w:id="41"/>
-      <w:bookmarkEnd w:id="42"/>
     </w:p>
     <w:p>
       <w:pPr>
@@ -11721,8 +11679,8 @@
       <w:pPr>
         <w:pStyle w:val="Titre3"/>
       </w:pPr>
-      <w:bookmarkStart w:id="43" w:name="rW.3tK6GAqBwAR3E"/>
-      <w:bookmarkStart w:id="44" w:name="_Toc53938855"/>
+      <w:bookmarkStart w:id="42" w:name="rW.3tK6GAqBwAR3E"/>
+      <w:bookmarkStart w:id="43" w:name="_Toc53938855"/>
       <w:r>
         <w:t>1</w:t>
       </w:r>
@@ -11732,8 +11690,8 @@
       <w:r>
         <w:t>. Supprimer un cocktail</w:t>
       </w:r>
+      <w:bookmarkEnd w:id="42"/>
       <w:bookmarkEnd w:id="43"/>
-      <w:bookmarkEnd w:id="44"/>
     </w:p>
     <w:p>
       <w:pPr>
@@ -11799,8 +11757,8 @@
       <w:pPr>
         <w:pStyle w:val="Titre3"/>
       </w:pPr>
-      <w:bookmarkStart w:id="45" w:name="CuNftK6GAqBwASTA"/>
-      <w:bookmarkStart w:id="46" w:name="_Toc53938856"/>
+      <w:bookmarkStart w:id="44" w:name="CuNftK6GAqBwASTA"/>
+      <w:bookmarkStart w:id="45" w:name="_Toc53938856"/>
       <w:r>
         <w:lastRenderedPageBreak/>
         <w:t>1</w:t>
@@ -11811,8 +11769,8 @@
       <w:r>
         <w:t>. Ajouter un ingrédient</w:t>
       </w:r>
+      <w:bookmarkEnd w:id="44"/>
       <w:bookmarkEnd w:id="45"/>
-      <w:bookmarkEnd w:id="46"/>
     </w:p>
     <w:p>
       <w:pPr>
@@ -11934,8 +11892,8 @@
       <w:pPr>
         <w:pStyle w:val="Titre3"/>
       </w:pPr>
-      <w:bookmarkStart w:id="47" w:name="xBaftK6GAqBwASOH"/>
-      <w:bookmarkStart w:id="48" w:name="_Toc53938857"/>
+      <w:bookmarkStart w:id="46" w:name="xBaftK6GAqBwASOH"/>
+      <w:bookmarkStart w:id="47" w:name="_Toc53938857"/>
       <w:r>
         <w:lastRenderedPageBreak/>
         <w:t>1</w:t>
@@ -11946,8 +11904,8 @@
       <w:r>
         <w:t>. Modifier un ingrédient</w:t>
       </w:r>
+      <w:bookmarkEnd w:id="46"/>
       <w:bookmarkEnd w:id="47"/>
-      <w:bookmarkEnd w:id="48"/>
     </w:p>
     <w:p>
       <w:pPr>
@@ -12013,8 +11971,8 @@
       <w:pPr>
         <w:pStyle w:val="Titre3"/>
       </w:pPr>
-      <w:bookmarkStart w:id="49" w:name="tZPvtK6GAqBwASHx"/>
-      <w:bookmarkStart w:id="50" w:name="_Toc53938858"/>
+      <w:bookmarkStart w:id="48" w:name="tZPvtK6GAqBwASHx"/>
+      <w:bookmarkStart w:id="49" w:name="_Toc53938858"/>
       <w:r>
         <w:t>1</w:t>
       </w:r>
@@ -12024,8 +11982,8 @@
       <w:r>
         <w:t>. Supprimer un ingrédient</w:t>
       </w:r>
+      <w:bookmarkEnd w:id="48"/>
       <w:bookmarkEnd w:id="49"/>
-      <w:bookmarkEnd w:id="50"/>
     </w:p>
     <w:p>
       <w:pPr>
@@ -12099,26 +12057,26 @@
       <w:pPr>
         <w:pStyle w:val="Titre2"/>
       </w:pPr>
-      <w:bookmarkStart w:id="51" w:name="_Toc53938859"/>
+      <w:bookmarkStart w:id="50" w:name="_Toc53938859"/>
       <w:r>
         <w:t>Fonctionnalités de compte</w:t>
       </w:r>
+      <w:bookmarkEnd w:id="50"/>
+    </w:p>
+    <w:p>
+      <w:pPr>
+        <w:pStyle w:val="Titre3"/>
+      </w:pPr>
+      <w:bookmarkStart w:id="51" w:name="6j_AdK6GAqBwASnZ"/>
+      <w:bookmarkStart w:id="52" w:name="_Toc53938860"/>
+      <w:r>
+        <w:t>14</w:t>
+      </w:r>
+      <w:r>
+        <w:t>. Consulter un profil</w:t>
+      </w:r>
       <w:bookmarkEnd w:id="51"/>
-    </w:p>
-    <w:p>
-      <w:pPr>
-        <w:pStyle w:val="Titre3"/>
-      </w:pPr>
-      <w:bookmarkStart w:id="52" w:name="6j_AdK6GAqBwASnZ"/>
-      <w:bookmarkStart w:id="53" w:name="_Toc53938860"/>
-      <w:r>
-        <w:t>14</w:t>
-      </w:r>
-      <w:r>
-        <w:t>. Consulter un profil</w:t>
-      </w:r>
       <w:bookmarkEnd w:id="52"/>
-      <w:bookmarkEnd w:id="53"/>
     </w:p>
     <w:p>
       <w:pPr>
@@ -12224,8 +12182,8 @@
       <w:pPr>
         <w:pStyle w:val="Titre3"/>
       </w:pPr>
-      <w:bookmarkStart w:id="54" w:name=".XsQdK6GAqBwAS0s"/>
-      <w:bookmarkStart w:id="55" w:name="_Toc53938861"/>
+      <w:bookmarkStart w:id="53" w:name=".XsQdK6GAqBwAS0s"/>
+      <w:bookmarkStart w:id="54" w:name="_Toc53938861"/>
       <w:r>
         <w:lastRenderedPageBreak/>
         <w:t>15</w:t>
@@ -12233,8 +12191,8 @@
       <w:r>
         <w:t>. Ajouter un ami</w:t>
       </w:r>
+      <w:bookmarkEnd w:id="53"/>
       <w:bookmarkEnd w:id="54"/>
-      <w:bookmarkEnd w:id="55"/>
     </w:p>
     <w:p>
       <w:pPr>
@@ -12300,16 +12258,16 @@
       <w:pPr>
         <w:pStyle w:val="Titre3"/>
       </w:pPr>
-      <w:bookmarkStart w:id="56" w:name="RPyEdK6GAqBwATv6"/>
-      <w:bookmarkStart w:id="57" w:name="_Toc53938862"/>
+      <w:bookmarkStart w:id="55" w:name="RPyEdK6GAqBwATv6"/>
+      <w:bookmarkStart w:id="56" w:name="_Toc53938862"/>
       <w:r>
         <w:t>16</w:t>
       </w:r>
       <w:r>
         <w:t>. Supprimer un ami</w:t>
       </w:r>
+      <w:bookmarkEnd w:id="55"/>
       <w:bookmarkEnd w:id="56"/>
-      <w:bookmarkEnd w:id="57"/>
     </w:p>
     <w:p>
       <w:pPr>
@@ -12391,7 +12349,7 @@
       <w:pPr>
         <w:pStyle w:val="Titre1"/>
       </w:pPr>
-      <w:bookmarkStart w:id="58" w:name="_Toc53938863"/>
+      <w:bookmarkStart w:id="57" w:name="_Toc53938863"/>
       <w:r>
         <w:lastRenderedPageBreak/>
         <w:t>V</w:t>
@@ -12405,25 +12363,288 @@
       <w:r>
         <w:t>Diagramme de classe</w:t>
       </w:r>
+      <w:bookmarkEnd w:id="57"/>
+    </w:p>
+    <w:p>
+      <w:pPr>
+        <w:pStyle w:val="Titre3"/>
+      </w:pPr>
+      <w:bookmarkStart w:id="58" w:name="n9VAPK6GAqBwAQtU"/>
+      <w:bookmarkStart w:id="59" w:name="_Toc53938864"/>
+      <w:r>
+        <w:t>1</w:t>
+      </w:r>
+      <w:r>
+        <w:t>. Analyse</w:t>
+      </w:r>
       <w:bookmarkEnd w:id="58"/>
-    </w:p>
-    <w:p>
-      <w:pPr>
-        <w:pStyle w:val="Titre3"/>
-      </w:pPr>
-      <w:bookmarkStart w:id="59" w:name="n9VAPK6GAqBwAQtU"/>
-      <w:bookmarkStart w:id="60" w:name="_Toc53938864"/>
-      <w:r>
-        <w:t>1</w:t>
-      </w:r>
-      <w:r>
-        <w:t>. Analyse</w:t>
-      </w:r>
       <w:bookmarkEnd w:id="59"/>
-      <w:bookmarkEnd w:id="60"/>
-    </w:p>
-    <w:p>
-      <w:r>
+    </w:p>
+    <w:p>
+      <w:r>
+        <w:rPr>
+          <w:noProof/>
+        </w:rPr>
+        <w:pict w14:anchorId="3F03B367">
+          <v:shape id="_x0000_s1128" type="#_x0000_t202" style="position:absolute;margin-left:238pt;margin-top:41.35pt;width:38.5pt;height:19.5pt;z-index:251668480" filled="f" stroked="f">
+            <v:textbox style="mso-next-textbox:#_x0000_s1128">
+              <w:txbxContent>
+                <w:p>
+                  <w:pPr>
+                    <w:rPr>
+                      <w:color w:val="7030A0"/>
+                      <w:lang w:val="fr-FR"/>
+                    </w:rPr>
+                  </w:pPr>
+                  <w:r>
+                    <w:rPr>
+                      <w:color w:val="7030A0"/>
+                      <w:lang w:val="fr-FR"/>
+                    </w:rPr>
+                    <w:t>1.11</w:t>
+                  </w:r>
+                </w:p>
+              </w:txbxContent>
+            </v:textbox>
+          </v:shape>
+        </w:pict>
+      </w:r>
+      <w:r>
+        <w:rPr>
+          <w:noProof/>
+        </w:rPr>
+        <w:pict w14:anchorId="3F03B367">
+          <v:shape id="_x0000_s1125" type="#_x0000_t202" style="position:absolute;margin-left:246pt;margin-top:69.35pt;width:38.5pt;height:19.5pt;z-index:251666432" filled="f" stroked="f">
+            <v:textbox style="mso-next-textbox:#_x0000_s1125">
+              <w:txbxContent>
+                <w:p>
+                  <w:pPr>
+                    <w:rPr>
+                      <w:color w:val="FFC000"/>
+                      <w:lang w:val="fr-FR"/>
+                    </w:rPr>
+                  </w:pPr>
+                  <w:r>
+                    <w:rPr>
+                      <w:color w:val="FFC000"/>
+                      <w:lang w:val="fr-FR"/>
+                    </w:rPr>
+                    <w:t>1.10</w:t>
+                  </w:r>
+                </w:p>
+              </w:txbxContent>
+            </v:textbox>
+          </v:shape>
+        </w:pict>
+      </w:r>
+      <w:r>
+        <w:rPr>
+          <w:noProof/>
+        </w:rPr>
+        <w:pict w14:anchorId="3F03B367">
+          <v:shape id="_x0000_s1121" type="#_x0000_t202" style="position:absolute;margin-left:455pt;margin-top:46.35pt;width:34pt;height:19.5pt;z-index:251664384" filled="f" stroked="f">
+            <v:textbox style="mso-next-textbox:#_x0000_s1121">
+              <w:txbxContent>
+                <w:p>
+                  <w:pPr>
+                    <w:rPr>
+                      <w:color w:val="FF0000"/>
+                      <w:lang w:val="fr-FR"/>
+                    </w:rPr>
+                  </w:pPr>
+                  <w:r>
+                    <w:rPr>
+                      <w:color w:val="FF0000"/>
+                      <w:lang w:val="fr-FR"/>
+                    </w:rPr>
+                    <w:t>1.9</w:t>
+                  </w:r>
+                </w:p>
+              </w:txbxContent>
+            </v:textbox>
+          </v:shape>
+        </w:pict>
+      </w:r>
+      <w:r>
+        <w:rPr>
+          <w:noProof/>
+        </w:rPr>
+        <w:pict w14:anchorId="5DD039C6">
+          <v:oval id="_x0000_s1126" style="position:absolute;margin-left:161.5pt;margin-top:60.85pt;width:126pt;height:5.5pt;z-index:251667456" filled="f" fillcolor="white [3201]" strokecolor="#7030a0" strokeweight=".25pt">
+            <v:shadow color="#868686"/>
+            <v:textbox style="mso-next-textbox:#_x0000_s1126">
+              <w:txbxContent>
+                <w:p>
+                  <w:pPr>
+                    <w:rPr>
+                      <w:sz w:val="32"/>
+                      <w:lang w:val="fr-FR"/>
+                    </w:rPr>
+                  </w:pPr>
+                  <w:r>
+                    <w:rPr>
+                      <w:noProof/>
+                      <w:sz w:val="32"/>
+                      <w:lang w:val="fr-FR"/>
+                    </w:rPr>
+                    <w:drawing>
+                      <wp:inline distT="0" distB="0" distL="0" distR="0" wp14:anchorId="19911111" wp14:editId="6D4870FF">
+                        <wp:extent cx="266700" cy="247650"/>
+                        <wp:effectExtent l="0" t="0" r="0" b="0"/>
+                        <wp:docPr id="8" name="Image 8"/>
+                        <wp:cNvGraphicFramePr>
+                          <a:graphicFrameLocks xmlns:a="http://schemas.openxmlformats.org/drawingml/2006/main" noChangeAspect="1"/>
+                        </wp:cNvGraphicFramePr>
+                        <a:graphic xmlns:a="http://schemas.openxmlformats.org/drawingml/2006/main">
+                          <a:graphicData uri="http://schemas.openxmlformats.org/drawingml/2006/picture">
+                            <pic:pic xmlns:pic="http://schemas.openxmlformats.org/drawingml/2006/picture">
+                              <pic:nvPicPr>
+                                <pic:cNvPr id="0" name="Picture 10"/>
+                                <pic:cNvPicPr>
+                                  <a:picLocks noChangeAspect="1" noChangeArrowheads="1"/>
+                                </pic:cNvPicPr>
+                              </pic:nvPicPr>
+                              <pic:blipFill>
+                                <a:blip r:embed="rId37">
+                                  <a:extLst>
+                                    <a:ext uri="{28A0092B-C50C-407E-A947-70E740481C1C}">
+                                      <a14:useLocalDpi xmlns:a14="http://schemas.microsoft.com/office/drawing/2010/main" val="0"/>
+                                    </a:ext>
+                                  </a:extLst>
+                                </a:blip>
+                                <a:srcRect/>
+                                <a:stretch>
+                                  <a:fillRect/>
+                                </a:stretch>
+                              </pic:blipFill>
+                              <pic:spPr bwMode="auto">
+                                <a:xfrm>
+                                  <a:off x="0" y="0"/>
+                                  <a:ext cx="266700" cy="247650"/>
+                                </a:xfrm>
+                                <a:prstGeom prst="rect">
+                                  <a:avLst/>
+                                </a:prstGeom>
+                                <a:noFill/>
+                                <a:ln>
+                                  <a:noFill/>
+                                </a:ln>
+                              </pic:spPr>
+                            </pic:pic>
+                          </a:graphicData>
+                        </a:graphic>
+                      </wp:inline>
+                    </w:drawing>
+                  </w:r>
+                </w:p>
+              </w:txbxContent>
+            </v:textbox>
+          </v:oval>
+        </w:pict>
+      </w:r>
+      <w:r>
+        <w:rPr>
+          <w:noProof/>
+        </w:rPr>
+        <w:pict w14:anchorId="5DD039C6">
+          <v:oval id="_x0000_s1123" style="position:absolute;margin-left:162pt;margin-top:65.85pt;width:126pt;height:8pt;z-index:251665408" filled="f" fillcolor="white [3201]" strokecolor="#ffc000" strokeweight=".25pt">
+            <v:shadow color="#868686"/>
+            <v:textbox style="mso-next-textbox:#_x0000_s1123">
+              <w:txbxContent>
+                <w:p>
+                  <w:pPr>
+                    <w:rPr>
+                      <w:sz w:val="32"/>
+                      <w:lang w:val="fr-FR"/>
+                    </w:rPr>
+                  </w:pPr>
+                  <w:r>
+                    <w:rPr>
+                      <w:noProof/>
+                      <w:sz w:val="32"/>
+                      <w:lang w:val="fr-FR"/>
+                    </w:rPr>
+                    <w:drawing>
+                      <wp:inline distT="0" distB="0" distL="0" distR="0" wp14:anchorId="4E108DA2" wp14:editId="28023269">
+                        <wp:extent cx="266700" cy="247650"/>
+                        <wp:effectExtent l="0" t="0" r="0" b="0"/>
+                        <wp:docPr id="4" name="Image 4"/>
+                        <wp:cNvGraphicFramePr>
+                          <a:graphicFrameLocks xmlns:a="http://schemas.openxmlformats.org/drawingml/2006/main" noChangeAspect="1"/>
+                        </wp:cNvGraphicFramePr>
+                        <a:graphic xmlns:a="http://schemas.openxmlformats.org/drawingml/2006/main">
+                          <a:graphicData uri="http://schemas.openxmlformats.org/drawingml/2006/picture">
+                            <pic:pic xmlns:pic="http://schemas.openxmlformats.org/drawingml/2006/picture">
+                              <pic:nvPicPr>
+                                <pic:cNvPr id="0" name="Picture 10"/>
+                                <pic:cNvPicPr>
+                                  <a:picLocks noChangeAspect="1" noChangeArrowheads="1"/>
+                                </pic:cNvPicPr>
+                              </pic:nvPicPr>
+                              <pic:blipFill>
+                                <a:blip r:embed="rId37">
+                                  <a:extLst>
+                                    <a:ext uri="{28A0092B-C50C-407E-A947-70E740481C1C}">
+                                      <a14:useLocalDpi xmlns:a14="http://schemas.microsoft.com/office/drawing/2010/main" val="0"/>
+                                    </a:ext>
+                                  </a:extLst>
+                                </a:blip>
+                                <a:srcRect/>
+                                <a:stretch>
+                                  <a:fillRect/>
+                                </a:stretch>
+                              </pic:blipFill>
+                              <pic:spPr bwMode="auto">
+                                <a:xfrm>
+                                  <a:off x="0" y="0"/>
+                                  <a:ext cx="266700" cy="247650"/>
+                                </a:xfrm>
+                                <a:prstGeom prst="rect">
+                                  <a:avLst/>
+                                </a:prstGeom>
+                                <a:noFill/>
+                                <a:ln>
+                                  <a:noFill/>
+                                </a:ln>
+                              </pic:spPr>
+                            </pic:pic>
+                          </a:graphicData>
+                        </a:graphic>
+                      </wp:inline>
+                    </w:drawing>
+                  </w:r>
+                </w:p>
+              </w:txbxContent>
+            </v:textbox>
+          </v:oval>
+        </w:pict>
+      </w:r>
+      <w:r>
+        <w:rPr>
+          <w:noProof/>
+        </w:rPr>
+        <w:pict w14:anchorId="5DD039C6">
+          <v:oval id="_x0000_s1120" style="position:absolute;margin-left:326pt;margin-top:65.85pt;width:158pt;height:10pt;z-index:251663360" filled="f" fillcolor="white [3201]" strokecolor="red" strokeweight=".25pt">
+            <v:shadow color="#868686"/>
+            <v:textbox style="mso-next-textbox:#_x0000_s1120">
+              <w:txbxContent>
+                <w:p>
+                  <w:pPr>
+                    <w:rPr>
+                      <w:sz w:val="32"/>
+                      <w:lang w:val="fr-FR"/>
+                    </w:rPr>
+                  </w:pPr>
+                </w:p>
+              </w:txbxContent>
+            </v:textbox>
+          </v:oval>
+        </w:pict>
+      </w:r>
+      <w:r>
+        <w:rPr>
+          <w:noProof/>
+        </w:rPr>
         <w:drawing>
           <wp:inline distT="0" distB="0" distL="0" distR="0" wp14:anchorId="492EE1DE" wp14:editId="269BE3A8">
             <wp:extent cx="6223000" cy="4699000"/>
@@ -12440,7 +12661,7 @@
                     <pic:cNvPicPr/>
                   </pic:nvPicPr>
                   <pic:blipFill>
-                    <a:blip r:embed="rId37"/>
+                    <a:blip r:embed="rId38"/>
                     <a:stretch>
                       <a:fillRect/>
                     </a:stretch>
@@ -12481,6 +12702,7 @@
       </w:pPr>
       <w:r>
         <w:rPr>
+          <w:noProof/>
           <w:lang w:val="en-GB"/>
         </w:rPr>
         <w:drawing>
@@ -12499,7 +12721,7 @@
                     <pic:cNvPicPr/>
                   </pic:nvPicPr>
                   <pic:blipFill>
-                    <a:blip r:embed="rId38"/>
+                    <a:blip r:embed="rId39"/>
                     <a:srcRect t="-4762" b="4762"/>
                     <a:stretch/>
                   </pic:blipFill>
@@ -12547,6 +12769,7 @@
       </w:pPr>
       <w:r>
         <w:rPr>
+          <w:noProof/>
           <w:lang w:val="en-GB"/>
         </w:rPr>
         <w:drawing>
@@ -12565,7 +12788,7 @@
                     <pic:cNvPicPr/>
                   </pic:nvPicPr>
                   <pic:blipFill>
-                    <a:blip r:embed="rId38"/>
+                    <a:blip r:embed="rId39"/>
                     <a:srcRect t="-4762" b="4762"/>
                     <a:stretch/>
                   </pic:blipFill>
@@ -12613,6 +12836,7 @@
       </w:pPr>
       <w:r>
         <w:rPr>
+          <w:noProof/>
           <w:lang w:val="en-GB"/>
         </w:rPr>
         <w:drawing>
@@ -12631,7 +12855,7 @@
                     <pic:cNvPicPr/>
                   </pic:nvPicPr>
                   <pic:blipFill>
-                    <a:blip r:embed="rId38"/>
+                    <a:blip r:embed="rId39"/>
                     <a:srcRect t="-4762" b="4762"/>
                     <a:stretch/>
                   </pic:blipFill>
@@ -12684,6 +12908,7 @@
       </w:pPr>
       <w:r>
         <w:rPr>
+          <w:noProof/>
           <w:lang w:val="en-GB"/>
         </w:rPr>
         <w:drawing>
@@ -12702,7 +12927,7 @@
                     <pic:cNvPicPr/>
                   </pic:nvPicPr>
                   <pic:blipFill>
-                    <a:blip r:embed="rId38"/>
+                    <a:blip r:embed="rId39"/>
                     <a:srcRect t="-4762" b="4762"/>
                     <a:stretch/>
                   </pic:blipFill>
@@ -12755,6 +12980,7 @@
       </w:pPr>
       <w:r>
         <w:rPr>
+          <w:noProof/>
           <w:lang w:val="en-GB"/>
         </w:rPr>
         <w:drawing>
@@ -12773,7 +12999,7 @@
                     <pic:cNvPicPr/>
                   </pic:nvPicPr>
                   <pic:blipFill>
-                    <a:blip r:embed="rId38"/>
+                    <a:blip r:embed="rId39"/>
                     <a:srcRect t="-4762" b="4762"/>
                     <a:stretch/>
                   </pic:blipFill>
@@ -12826,6 +13052,7 @@
       </w:pPr>
       <w:r>
         <w:rPr>
+          <w:noProof/>
           <w:lang w:val="en-GB"/>
         </w:rPr>
         <w:lastRenderedPageBreak/>
@@ -12845,7 +13072,7 @@
                     <pic:cNvPicPr/>
                   </pic:nvPicPr>
                   <pic:blipFill>
-                    <a:blip r:embed="rId38"/>
+                    <a:blip r:embed="rId39"/>
                     <a:srcRect t="-4762" b="4762"/>
                     <a:stretch/>
                   </pic:blipFill>
@@ -12893,6 +13120,7 @@
       </w:pPr>
       <w:r>
         <w:rPr>
+          <w:noProof/>
           <w:lang w:val="en-GB"/>
         </w:rPr>
         <w:drawing>
@@ -12911,7 +13139,7 @@
                     <pic:cNvPicPr/>
                   </pic:nvPicPr>
                   <pic:blipFill>
-                    <a:blip r:embed="rId38"/>
+                    <a:blip r:embed="rId39"/>
                     <a:srcRect t="-4762" b="4762"/>
                     <a:stretch/>
                   </pic:blipFill>
@@ -12958,40 +13186,11 @@
         <w:pStyle w:val="Titre4"/>
       </w:pPr>
       <w:r>
-        <w:drawing>
-          <wp:inline distT="0" distB="0" distL="0" distR="0" wp14:anchorId="787C4255" wp14:editId="5209A027">
-            <wp:extent cx="171450" cy="171450"/>
-            <wp:effectExtent l="0" t="0" r="0" b="0"/>
-            <wp:docPr id="179" name="Image89.png"/>
-            <wp:cNvGraphicFramePr>
-              <a:graphicFrameLocks xmlns:a="http://schemas.openxmlformats.org/drawingml/2006/main" noChangeAspect="1"/>
-            </wp:cNvGraphicFramePr>
-            <a:graphic xmlns:a="http://schemas.openxmlformats.org/drawingml/2006/main">
-              <a:graphicData uri="http://schemas.openxmlformats.org/drawingml/2006/picture">
-                <pic:pic xmlns:pic="http://schemas.openxmlformats.org/drawingml/2006/picture">
-                  <pic:nvPicPr>
-                    <pic:cNvPr id="178" name="Image89.png"/>
-                    <pic:cNvPicPr/>
-                  </pic:nvPicPr>
-                  <pic:blipFill>
-                    <a:blip r:embed="rId38"/>
-                    <a:srcRect t="-4762" b="4762"/>
-                    <a:stretch/>
-                  </pic:blipFill>
-                  <pic:spPr>
-                    <a:xfrm>
-                      <a:off x="0" y="0"/>
-                      <a:ext cx="171450" cy="171450"/>
-                    </a:xfrm>
-                    <a:prstGeom prst="rect">
-                      <a:avLst/>
-                    </a:prstGeom>
-                  </pic:spPr>
-                </pic:pic>
-              </a:graphicData>
-            </a:graphic>
-          </wp:inline>
-        </w:drawing>
+        <w:pict w14:anchorId="645EB5A1">
+          <v:shape id="Image89.png" o:spid="_x0000_i1038" type="#_x0000_t75" style="width:13.5pt;height:13.5pt;visibility:visible;mso-wrap-style:square" o:bullet="t">
+            <v:imagedata r:id="rId40" o:title="" croptop="-3121f" cropbottom="3121f"/>
+          </v:shape>
+        </w:pict>
       </w:r>
       <w:r>
         <w:t> </w:t>
@@ -13000,16 +13199,194 @@
         <w:t>1</w:t>
       </w:r>
       <w:r>
-        <w:t xml:space="preserve">.8. </w:t>
+        <w:t>.8. Visiteur</w:t>
+      </w:r>
+    </w:p>
+    <w:p>
+      <w:pPr>
+        <w:rPr>
+          <w:lang w:val="fr-FR"/>
+        </w:rPr>
+      </w:pPr>
+    </w:p>
+    <w:p>
+      <w:pPr>
+        <w:rPr>
+          <w:rStyle w:val="Titre4Car"/>
+        </w:rPr>
+      </w:pPr>
+      <w:r>
+        <w:rPr>
+          <w:rStyle w:val="Titre4Car"/>
+        </w:rPr>
+        <w:t>1.9</w:t>
+      </w:r>
+      <w:r>
+        <w:rPr>
+          <w:rStyle w:val="Titre4Car"/>
+        </w:rPr>
+        <w:t>.</w:t>
+      </w:r>
+    </w:p>
+    <w:p>
+      <w:pPr>
+        <w:rPr>
+          <w:lang w:val="fr-FR"/>
+        </w:rPr>
+      </w:pPr>
+      <w:r>
+        <w:rPr>
+          <w:lang w:val="fr-FR"/>
+        </w:rPr>
+        <w:t xml:space="preserve">Permet de connaitre la liste d'ingrédients, et pour chaque ingrédient, connaître les attributs </w:t>
+      </w:r>
+      <w:r>
+        <w:rPr>
+          <w:lang w:val="fr-FR"/>
+        </w:rPr>
+        <w:t>« </w:t>
       </w:r>
       <w:proofErr w:type="spellStart"/>
       <w:r>
-        <w:t>Visiteur</w:t>
+        <w:rPr>
+          <w:lang w:val="fr-FR"/>
+        </w:rPr>
+        <w:t>quantite</w:t>
       </w:r>
       <w:proofErr w:type="spellEnd"/>
+      <w:r>
+        <w:rPr>
+          <w:lang w:val="fr-FR"/>
+        </w:rPr>
+        <w:t> »</w:t>
+      </w:r>
+      <w:r>
+        <w:rPr>
+          <w:lang w:val="fr-FR"/>
+        </w:rPr>
+        <w:t xml:space="preserve"> et </w:t>
+      </w:r>
+      <w:r>
+        <w:rPr>
+          <w:lang w:val="fr-FR"/>
+        </w:rPr>
+        <w:t>« </w:t>
+      </w:r>
+      <w:proofErr w:type="spellStart"/>
+      <w:r>
+        <w:rPr>
+          <w:lang w:val="fr-FR"/>
+        </w:rPr>
+        <w:t>unite</w:t>
+      </w:r>
+      <w:proofErr w:type="spellEnd"/>
+      <w:r>
+        <w:rPr>
+          <w:lang w:val="fr-FR"/>
+        </w:rPr>
+        <w:t> »</w:t>
+      </w:r>
+      <w:r>
+        <w:rPr>
+          <w:lang w:val="fr-FR"/>
+        </w:rPr>
+        <w:t xml:space="preserve"> (grâce aux clés "</w:t>
+      </w:r>
+      <w:proofErr w:type="spellStart"/>
+      <w:r>
+        <w:rPr>
+          <w:lang w:val="fr-FR"/>
+        </w:rPr>
+        <w:t>quantite</w:t>
+      </w:r>
+      <w:proofErr w:type="spellEnd"/>
+      <w:r>
+        <w:rPr>
+          <w:lang w:val="fr-FR"/>
+        </w:rPr>
+        <w:t>" et "</w:t>
+      </w:r>
+      <w:proofErr w:type="spellStart"/>
+      <w:r>
+        <w:rPr>
+          <w:lang w:val="fr-FR"/>
+        </w:rPr>
+        <w:t>unite</w:t>
+      </w:r>
+      <w:proofErr w:type="spellEnd"/>
+      <w:r>
+        <w:rPr>
+          <w:lang w:val="fr-FR"/>
+        </w:rPr>
+        <w:t xml:space="preserve">" de la 2ème </w:t>
+      </w:r>
+      <w:proofErr w:type="spellStart"/>
+      <w:r>
+        <w:rPr>
+          <w:lang w:val="fr-FR"/>
+        </w:rPr>
+        <w:t>HashMap</w:t>
+      </w:r>
+      <w:proofErr w:type="spellEnd"/>
+      <w:r>
+        <w:rPr>
+          <w:lang w:val="fr-FR"/>
+        </w:rPr>
+        <w:t>)</w:t>
+      </w:r>
+    </w:p>
+    <w:p>
+      <w:pPr>
+        <w:pStyle w:val="Titre4"/>
+      </w:pPr>
+      <w:r>
+        <w:t>1.10</w:t>
+      </w:r>
+      <w:r>
+        <w:t>.</w:t>
+      </w:r>
+    </w:p>
+    <w:p>
+      <w:pPr>
+        <w:rPr>
+          <w:lang w:val="fr-FR"/>
+        </w:rPr>
+      </w:pPr>
+      <w:r>
+        <w:rPr>
+          <w:lang w:val="fr-FR"/>
+        </w:rPr>
+        <w:t>Réserve en ingrédients, indique la disponibilité des ingrédients</w:t>
+      </w:r>
+    </w:p>
+    <w:p>
+      <w:pPr>
+        <w:pStyle w:val="Titre4"/>
+      </w:pPr>
+      <w:r>
+        <w:t>1.11</w:t>
+      </w:r>
+      <w:r>
+        <w:t>.</w:t>
+      </w:r>
+    </w:p>
+    <w:p>
+      <w:pPr>
+        <w:rPr>
+          <w:lang w:val="fr-FR"/>
+        </w:rPr>
+      </w:pPr>
+      <w:r>
+        <w:rPr>
+          <w:lang w:val="fr-FR"/>
+        </w:rPr>
+        <w:t>Ensemble des cocktails notés par le membre</w:t>
+      </w:r>
+      <w:bookmarkStart w:id="60" w:name="_GoBack"/>
+      <w:bookmarkEnd w:id="60"/>
     </w:p>
     <w:sectPr>
-      <w:footerReference w:type="default" r:id="rId39"/>
+      <w:footerReference w:type="default" r:id="rId41"/>
       <w:pgSz w:w="11905" w:h="16837"/>
       <w:pgMar w:top="960" w:right="960" w:bottom="960" w:left="960" w:header="720" w:footer="720" w:gutter="0"/>
       <w:pgNumType w:start="0"/>
@@ -13056,7 +13433,6 @@
         <w:docPartUnique/>
       </w:docPartObj>
     </w:sdtPr>
-    <w:sdtEndPr/>
     <w:sdtContent>
       <w:sdt>
         <w:sdtPr>
@@ -13066,7 +13442,6 @@
             <w:docPartUnique/>
           </w:docPartObj>
         </w:sdtPr>
-        <w:sdtEndPr/>
         <w:sdtContent>
           <w:p>
             <w:pPr>
@@ -13200,6 +13575,32 @@
 
 <file path=word/numbering.xml><?xml version="1.0" encoding="utf-8"?>
 <w:numbering xmlns:wpc="http://schemas.microsoft.com/office/word/2010/wordprocessingCanvas" xmlns:cx="http://schemas.microsoft.com/office/drawing/2014/chartex" xmlns:cx1="http://schemas.microsoft.com/office/drawing/2015/9/8/chartex" xmlns:cx2="http://schemas.microsoft.com/office/drawing/2015/10/21/chartex" xmlns:cx3="http://schemas.microsoft.com/office/drawing/2016/5/9/chartex" xmlns:cx4="http://schemas.microsoft.com/office/drawing/2016/5/10/chartex" xmlns:cx5="http://schemas.microsoft.com/office/drawing/2016/5/11/chartex" xmlns:cx6="http://schemas.microsoft.com/office/drawing/2016/5/12/chartex" xmlns:cx7="http://schemas.microsoft.com/office/drawing/2016/5/13/chartex" xmlns:cx8="http://schemas.microsoft.com/office/drawing/2016/5/14/chartex" xmlns:mc="http://schemas.openxmlformats.org/markup-compatibility/2006" xmlns:aink="http://schemas.microsoft.com/office/drawing/2016/ink" xmlns:am3d="http://schemas.microsoft.com/office/drawing/2017/model3d" xmlns:o="urn:schemas-microsoft-com:office:office" xmlns:r="http://schemas.openxmlformats.org/officeDocument/2006/relationships" xmlns:m="http://schemas.openxmlformats.org/officeDocument/2006/math" xmlns:v="urn:schemas-microsoft-com:vml" xmlns:wp14="http://schemas.microsoft.com/office/word/2010/wordprocessingDrawing" xmlns:wp="http://schemas.openxmlformats.org/drawingml/2006/wordprocessingDrawing" xmlns:w10="urn:schemas-microsoft-com:office:word" xmlns:w="http://schemas.openxmlformats.org/wordprocessingml/2006/main" xmlns:w14="http://schemas.microsoft.com/office/word/2010/wordml" xmlns:w15="http://schemas.microsoft.com/office/word/2012/wordml" xmlns:w16cid="http://schemas.microsoft.com/office/word/2016/wordml/cid" xmlns:w16se="http://schemas.microsoft.com/office/word/2015/wordml/symex" xmlns:wpg="http://schemas.microsoft.com/office/word/2010/wordprocessingGroup" xmlns:wpi="http://schemas.microsoft.com/office/word/2010/wordprocessingInk" xmlns:wne="http://schemas.microsoft.com/office/word/2006/wordml" xmlns:wps="http://schemas.microsoft.com/office/word/2010/wordprocessingShape" mc:Ignorable="w14 w15 w16se w16cid wp14">
+  <w:numPicBullet w:numPicBulletId="0">
+    <w:pict>
+      <v:shapetype w14:anchorId="62E388D0" id="_x0000_t75" coordsize="21600,21600" o:spt="75" o:preferrelative="t" path="m@4@5l@4@11@9@11@9@5xe" filled="f" stroked="f">
+        <v:stroke joinstyle="miter"/>
+        <v:formulas>
+          <v:f eqn="if lineDrawn pixelLineWidth 0"/>
+          <v:f eqn="sum @0 1 0"/>
+          <v:f eqn="sum 0 0 @1"/>
+          <v:f eqn="prod @2 1 2"/>
+          <v:f eqn="prod @3 21600 pixelWidth"/>
+          <v:f eqn="prod @3 21600 pixelHeight"/>
+          <v:f eqn="sum @0 0 1"/>
+          <v:f eqn="prod @6 1 2"/>
+          <v:f eqn="prod @7 21600 pixelWidth"/>
+          <v:f eqn="sum @8 21600 0"/>
+          <v:f eqn="prod @7 21600 pixelHeight"/>
+          <v:f eqn="sum @10 21600 0"/>
+        </v:formulas>
+        <v:path o:extrusionok="f" gradientshapeok="t" o:connecttype="rect"/>
+        <o:lock v:ext="edit" aspectratio="t"/>
+      </v:shapetype>
+      <v:shape id="_x0000_i1086" type="#_x0000_t75" style="width:13.5pt;height:13.5pt;visibility:visible;mso-wrap-style:square" o:bullet="t">
+        <v:imagedata r:id="rId1" o:title="" croptop="-3121f" cropbottom="3121f"/>
+      </v:shape>
+    </w:pict>
+  </w:numPicBullet>
   <w:abstractNum w:abstractNumId="0" w15:restartNumberingAfterBreak="0">
     <w:nsid w:val="FFFFFF88"/>
     <w:multiLevelType w:val="singleLevel"/>
@@ -14618,6 +15019,7 @@
   <w:style w:type="character" w:default="1" w:styleId="Policepardfaut">
     <w:name w:val="Default Paragraph Font"/>
     <w:uiPriority w:val="1"/>
+    <w:semiHidden/>
     <w:unhideWhenUsed/>
   </w:style>
   <w:style w:type="table" w:default="1" w:styleId="TableauNormal">
@@ -17729,7 +18131,7 @@
 </file>
 
 <file path=customXml/itemProps2.xml><?xml version="1.0" encoding="utf-8"?>
-<ds:datastoreItem xmlns:ds="http://schemas.openxmlformats.org/officeDocument/2006/customXml" ds:itemID="{C771D5EA-4B63-447F-BB37-BCC08CCB469E}">
+<ds:datastoreItem xmlns:ds="http://schemas.openxmlformats.org/officeDocument/2006/customXml" ds:itemID="{6D2F74BC-B22C-4B95-ACE3-EDFD21C69BA5}">
   <ds:schemaRefs>
     <ds:schemaRef ds:uri="http://schemas.openxmlformats.org/officeDocument/2006/bibliography"/>
   </ds:schemaRefs>

</xml_diff>